<commit_message>
Final files + Report
</commit_message>
<xml_diff>
--- a/Parte III/doc/TerceiraParte.docx
+++ b/Parte III/doc/TerceiraParte.docx
@@ -15,7 +15,6 @@
           <w:docPartUnique/>
         </w:docPartObj>
       </w:sdtPr>
-      <w:sdtEndPr/>
       <w:sdtContent>
         <w:p>
           <w:r>
@@ -165,7 +164,6 @@
                                     <w:dataBinding w:prefixMappings="xmlns:ns0='http://purl.org/dc/elements/1.1/' xmlns:ns1='http://schemas.openxmlformats.org/package/2006/metadata/core-properties' " w:xpath="/ns1:coreProperties[1]/ns0:title[1]" w:storeItemID="{6C3C8BC8-F283-45AE-878A-BAB7291924A1}"/>
                                     <w:text w:multiLine="1"/>
                                   </w:sdtPr>
-                                  <w:sdtEndPr/>
                                   <w:sdtContent>
                                     <w:r>
                                       <w:t>ÉPOCA EQUESTRE DE ALTA COMPETIÇÃO</w:t>
@@ -182,7 +180,6 @@
                                   <w:dataBinding w:prefixMappings="xmlns:ns0='http://purl.org/dc/elements/1.1/' xmlns:ns1='http://schemas.openxmlformats.org/package/2006/metadata/core-properties' " w:xpath="/ns1:coreProperties[1]/ns0:subject[1]" w:storeItemID="{6C3C8BC8-F283-45AE-878A-BAB7291924A1}"/>
                                   <w:text/>
                                 </w:sdtPr>
-                                <w:sdtEndPr/>
                                 <w:sdtContent>
                                   <w:p>
                                     <w:pPr>
@@ -246,7 +243,6 @@
                               <w:dataBinding w:prefixMappings="xmlns:ns0='http://purl.org/dc/elements/1.1/' xmlns:ns1='http://schemas.openxmlformats.org/package/2006/metadata/core-properties' " w:xpath="/ns1:coreProperties[1]/ns0:title[1]" w:storeItemID="{6C3C8BC8-F283-45AE-878A-BAB7291924A1}"/>
                               <w:text w:multiLine="1"/>
                             </w:sdtPr>
-                            <w:sdtEndPr/>
                             <w:sdtContent>
                               <w:r>
                                 <w:t>ÉPOCA EQUESTRE DE ALTA COMPETIÇÃO</w:t>
@@ -263,7 +259,6 @@
                             <w:dataBinding w:prefixMappings="xmlns:ns0='http://purl.org/dc/elements/1.1/' xmlns:ns1='http://schemas.openxmlformats.org/package/2006/metadata/core-properties' " w:xpath="/ns1:coreProperties[1]/ns0:subject[1]" w:storeItemID="{6C3C8BC8-F283-45AE-878A-BAB7291924A1}"/>
                             <w:text/>
                           </w:sdtPr>
-                          <w:sdtEndPr/>
                           <w:sdtContent>
                             <w:p>
                               <w:pPr>
@@ -20830,6 +20825,21 @@
       <w:r>
         <w:t>As 10 interrogações implementadas estão descritas abaixo em linguagem natural.</w:t>
       </w:r>
+      <w:r>
+        <w:t xml:space="preserve"> Muitas delas utilizam a agregação </w:t>
+      </w:r>
+      <w:proofErr w:type="spellStart"/>
+      <w:r>
+        <w:rPr>
+          <w:i/>
+          <w:iCs/>
+        </w:rPr>
+        <w:t>count</w:t>
+      </w:r>
+      <w:proofErr w:type="spellEnd"/>
+      <w:r>
+        <w:t>, uma vez que grande parte das questões pertinentes para a base de dados são estatísticas.</w:t>
+      </w:r>
     </w:p>
     <w:p>
       <w:pPr>
@@ -20855,11 +20865,9 @@
       <w:bookmarkEnd w:id="9"/>
     </w:p>
     <w:p>
-      <w:r>
-        <w:t>Quais os cavaleiros (nome e nº de federado) que entre duas datas específicas participaram em pelo menos uma prova</w:t>
-      </w:r>
-      <w:r>
-        <w:t>?</w:t>
+      <w:bookmarkStart w:id="10" w:name="_Toc39666635"/>
+      <w:r>
+        <w:t>Qual o melhor cavaleiro em cada etapa, competindo individualmente? </w:t>
       </w:r>
     </w:p>
     <w:p>
@@ -20871,19 +20879,51 @@
         </w:numPr>
         <w:ind w:left="360" w:hanging="360"/>
       </w:pPr>
-      <w:bookmarkStart w:id="10" w:name="_Toc39666635"/>
       <w:r>
         <w:t>Interrogação 2</w:t>
       </w:r>
       <w:bookmarkEnd w:id="10"/>
     </w:p>
     <w:p>
-      <w:r>
-        <w:t>Quais os cavaleiros que não</w:t>
-      </w:r>
-      <w:bookmarkStart w:id="11" w:name="_Toc39666636"/>
-      <w:r>
-        <w:t xml:space="preserve"> pertencem a nenhuma equipa?</w:t>
+      <w:pPr>
+        <w:rPr>
+          <w:rFonts w:ascii="Consolas" w:eastAsia="Times New Roman" w:hAnsi="Consolas" w:cs="Times New Roman"/>
+          <w:color w:val="D4D4D4"/>
+          <w:sz w:val="21"/>
+          <w:szCs w:val="21"/>
+          <w:lang w:eastAsia="en-GB"/>
+        </w:rPr>
+      </w:pPr>
+      <w:r>
+        <w:rPr>
+          <w:rFonts w:ascii="Consolas" w:eastAsia="Times New Roman" w:hAnsi="Consolas" w:cs="Times New Roman"/>
+          <w:color w:val="6A9955"/>
+          <w:sz w:val="21"/>
+          <w:szCs w:val="21"/>
+          <w:lang w:eastAsia="en-GB"/>
+        </w:rPr>
+        <w:t> </w:t>
+      </w:r>
+      <w:r>
+        <w:t>Quais os pares de cavaleiros que participaram na mesma prova e </w:t>
+      </w:r>
+      <w:r>
+        <w:t xml:space="preserve">qual </w:t>
+      </w:r>
+      <w:r>
+        <w:t>a sua frequênci</w:t>
+      </w:r>
+      <w:r>
+        <w:t>a</w:t>
+      </w:r>
+      <w:r>
+        <w:t>?</w:t>
+      </w:r>
+      <w:r>
+        <w:tab/>
+      </w:r>
+      <w:r>
+        <w:tab/>
       </w:r>
     </w:p>
     <w:p>
@@ -20895,6 +20935,7 @@
         </w:numPr>
         <w:ind w:left="360" w:hanging="360"/>
       </w:pPr>
+      <w:bookmarkStart w:id="11" w:name="_Toc39666636"/>
       <w:r>
         <w:t>Interrogação 3</w:t>
       </w:r>
@@ -20902,7 +20943,26 @@
     </w:p>
     <w:p>
       <w:r>
-        <w:t>Qual é o top 3 de cavaleiros em competição (ordenado por pontuação/dinheiro)?</w:t>
+        <w:t>Quais os cavaleiros com os 3 ganhos mais altos, tendo em conta o total de pontos e dinheiro adquiridos?</w:t>
+      </w:r>
+    </w:p>
+    <w:p>
+      <w:pPr>
+        <w:pStyle w:val="Ttulo2"/>
+        <w:numPr>
+          <w:ilvl w:val="0"/>
+          <w:numId w:val="0"/>
+        </w:numPr>
+      </w:pPr>
+      <w:bookmarkStart w:id="12" w:name="_Toc39666637"/>
+      <w:r>
+        <w:t>Interrogação 4</w:t>
+      </w:r>
+      <w:bookmarkEnd w:id="12"/>
+    </w:p>
+    <w:p>
+      <w:r>
+        <w:t>Qual a percentagem de desistência por prova individual?</w:t>
       </w:r>
     </w:p>
     <w:p>
@@ -20914,15 +20974,21 @@
         </w:numPr>
         <w:ind w:left="360" w:hanging="360"/>
       </w:pPr>
-      <w:bookmarkStart w:id="12" w:name="_Toc39666637"/>
-      <w:r>
-        <w:t>Interrogação 4</w:t>
-      </w:r>
-      <w:bookmarkEnd w:id="12"/>
-    </w:p>
-    <w:p>
-      <w:r>
-        <w:t>Qual a percentagem de desistência por prova individual?</w:t>
+      <w:bookmarkStart w:id="13" w:name="_Toc39666638"/>
+      <w:r>
+        <w:t>Interrogação 5</w:t>
+      </w:r>
+      <w:bookmarkEnd w:id="13"/>
+    </w:p>
+    <w:p>
+      <w:r>
+        <w:t xml:space="preserve">Quais os cavaleiros que participaram numa prova de </w:t>
+      </w:r>
+      <w:r>
+        <w:t>equipas,</w:t>
+      </w:r>
+      <w:r>
+        <w:t xml:space="preserve"> mas nunca participaram numa prova individual?</w:t>
       </w:r>
     </w:p>
     <w:p>
@@ -20934,21 +21000,16 @@
         </w:numPr>
         <w:ind w:left="360" w:hanging="360"/>
       </w:pPr>
-      <w:bookmarkStart w:id="13" w:name="_Toc39666638"/>
-      <w:r>
-        <w:t>Interrogação 5</w:t>
-      </w:r>
-      <w:bookmarkEnd w:id="13"/>
-    </w:p>
-    <w:p>
-      <w:r>
-        <w:t xml:space="preserve">Quais os cavaleiros que participaram numa prova de </w:t>
-      </w:r>
-      <w:r>
-        <w:t>equipas,</w:t>
-      </w:r>
-      <w:r>
-        <w:t xml:space="preserve"> mas nunca participaram numa prova individual?</w:t>
+      <w:bookmarkStart w:id="14" w:name="_Toc39666639"/>
+      <w:r>
+        <w:t>Interrogação 6</w:t>
+      </w:r>
+      <w:bookmarkEnd w:id="14"/>
+    </w:p>
+    <w:p>
+      <w:bookmarkStart w:id="15" w:name="_Toc39666640"/>
+      <w:r>
+        <w:t>Quais os cavaleiros que participaram em todas as etapas?</w:t>
       </w:r>
     </w:p>
     <w:p>
@@ -20960,18 +21021,14 @@
         </w:numPr>
         <w:ind w:left="360" w:hanging="360"/>
       </w:pPr>
-      <w:bookmarkStart w:id="14" w:name="_Toc39666639"/>
-      <w:r>
-        <w:t>Interrogação 6</w:t>
-      </w:r>
-      <w:bookmarkEnd w:id="14"/>
-    </w:p>
-    <w:p>
-      <w:r>
-        <w:t>Em que provas o cavaleiro 1 ficou classificado?</w:t>
-      </w:r>
-      <w:r>
-        <w:t xml:space="preserve"> (o ID do cavaleiro pode ser alterado para testar com outros cavaleiros)</w:t>
+      <w:r>
+        <w:t>Interrogação 7</w:t>
+      </w:r>
+      <w:bookmarkEnd w:id="15"/>
+    </w:p>
+    <w:p>
+      <w:r>
+        <w:t>Qual o melhor cavaleiro de cada clube?</w:t>
       </w:r>
     </w:p>
     <w:p>
@@ -20983,15 +21040,19 @@
         </w:numPr>
         <w:ind w:left="360" w:hanging="360"/>
       </w:pPr>
-      <w:bookmarkStart w:id="15" w:name="_Toc39666640"/>
-      <w:r>
-        <w:t>Interrogação 7</w:t>
-      </w:r>
-      <w:bookmarkEnd w:id="15"/>
-    </w:p>
-    <w:p>
-      <w:r>
-        <w:t>Qual o melhor cavaleiro de cada clube?</w:t>
+      <w:bookmarkStart w:id="16" w:name="_Toc39666641"/>
+      <w:r>
+        <w:t>Interrogação 8</w:t>
+      </w:r>
+      <w:bookmarkEnd w:id="16"/>
+    </w:p>
+    <w:p>
+      <w:bookmarkStart w:id="17" w:name="_Toc39666642"/>
+      <w:r>
+        <w:t>Ordenar os países por número de classificações</w:t>
+      </w:r>
+      <w:r>
+        <w:t>.</w:t>
       </w:r>
     </w:p>
     <w:p>
@@ -21003,15 +21064,14 @@
         </w:numPr>
         <w:ind w:left="360" w:hanging="360"/>
       </w:pPr>
-      <w:bookmarkStart w:id="16" w:name="_Toc39666641"/>
-      <w:r>
-        <w:t>Interrogação 8</w:t>
-      </w:r>
-      <w:bookmarkEnd w:id="16"/>
-    </w:p>
-    <w:p>
-      <w:r>
-        <w:t>Qual foi o país com maior número de classificações?</w:t>
+      <w:r>
+        <w:t>Interrogação 9</w:t>
+      </w:r>
+      <w:bookmarkEnd w:id="17"/>
+    </w:p>
+    <w:p>
+      <w:r>
+        <w:t>Qual o top 3 de treinadores, isto é, treinadores com maior taxa de sucesso?</w:t>
       </w:r>
     </w:p>
     <w:p>
@@ -21023,16 +21083,228 @@
         </w:numPr>
         <w:ind w:left="360" w:hanging="360"/>
       </w:pPr>
-      <w:bookmarkStart w:id="17" w:name="_Toc39666642"/>
-      <w:r>
-        <w:t>Interrogação 9</w:t>
-      </w:r>
-      <w:bookmarkEnd w:id="17"/>
-    </w:p>
-    <w:p>
-      <w:r>
-        <w:t>Qual o top 3 de treinadores, isto é, treinadores com maior taxa de sucesso?</w:t>
-      </w:r>
+      <w:bookmarkStart w:id="18" w:name="_Toc39666643"/>
+      <w:r>
+        <w:t>Interrogação 10</w:t>
+      </w:r>
+      <w:bookmarkEnd w:id="18"/>
+    </w:p>
+    <w:p>
+      <w:r>
+        <w:t>Qual o número de participações por raça</w:t>
+      </w:r>
+      <w:r>
+        <w:t>?</w:t>
+      </w:r>
+    </w:p>
+    <w:p>
+      <w:pPr>
+        <w:pStyle w:val="Ttulo1"/>
+        <w:ind w:left="0" w:firstLine="0"/>
+      </w:pPr>
+      <w:bookmarkStart w:id="19" w:name="_Toc39666644"/>
+      <w:r>
+        <w:lastRenderedPageBreak/>
+        <w:t>A</w:t>
+      </w:r>
+      <w:r>
+        <w:t xml:space="preserve">dição de gatilhos à </w:t>
+      </w:r>
+      <w:r>
+        <w:t>base de dados</w:t>
+      </w:r>
+      <w:bookmarkEnd w:id="19"/>
+    </w:p>
+    <w:p>
+      <w:r>
+        <w:t xml:space="preserve">Foram implementados os seguintes gatilhos: </w:t>
+      </w:r>
+    </w:p>
+    <w:p>
+      <w:pPr>
+        <w:pStyle w:val="Ttulo2"/>
+        <w:numPr>
+          <w:ilvl w:val="0"/>
+          <w:numId w:val="0"/>
+        </w:numPr>
+        <w:ind w:left="360"/>
+      </w:pPr>
+      <w:bookmarkStart w:id="20" w:name="_Toc39666645"/>
+      <w:r>
+        <w:t>Gatilho 1</w:t>
+      </w:r>
+      <w:bookmarkEnd w:id="20"/>
+    </w:p>
+    <w:p>
+      <w:r>
+        <w:t>Quando um nov</w:t>
+      </w:r>
+      <w:r>
+        <w:t xml:space="preserve">o </w:t>
+      </w:r>
+      <w:proofErr w:type="spellStart"/>
+      <w:r>
+        <w:t>tuplo</w:t>
+      </w:r>
+      <w:proofErr w:type="spellEnd"/>
+      <w:r>
+        <w:t xml:space="preserve"> é inserido</w:t>
+      </w:r>
+      <w:r>
+        <w:t xml:space="preserve"> </w:t>
+      </w:r>
+      <w:r>
+        <w:t>na tabela</w:t>
+      </w:r>
+      <w:r>
+        <w:t xml:space="preserve"> </w:t>
+      </w:r>
+      <w:proofErr w:type="spellStart"/>
+      <w:r>
+        <w:rPr>
+          <w:i/>
+          <w:iCs/>
+        </w:rPr>
+        <w:t>IndividualParticipation</w:t>
+      </w:r>
+      <w:proofErr w:type="spellEnd"/>
+      <w:r>
+        <w:t xml:space="preserve">, este gatilho atualiza o total de pontos e a quantia </w:t>
+      </w:r>
+      <w:r>
+        <w:t>arrecadada pelo</w:t>
+      </w:r>
+      <w:r>
+        <w:t xml:space="preserve"> cavaleiro a que esta </w:t>
+      </w:r>
+      <w:proofErr w:type="spellStart"/>
+      <w:r>
+        <w:rPr>
+          <w:i/>
+          <w:iCs/>
+        </w:rPr>
+        <w:t>IndividualParticipation</w:t>
+      </w:r>
+      <w:proofErr w:type="spellEnd"/>
+      <w:r>
+        <w:rPr>
+          <w:i/>
+          <w:iCs/>
+        </w:rPr>
+        <w:t xml:space="preserve"> </w:t>
+      </w:r>
+      <w:r>
+        <w:t>corresponde</w:t>
+      </w:r>
+      <w:r>
+        <w:t xml:space="preserve">, uma vez que estes atributos são derivados. Assim, </w:t>
+      </w:r>
+      <w:r>
+        <w:t>são</w:t>
+      </w:r>
+      <w:r>
+        <w:t xml:space="preserve"> acrescentado</w:t>
+      </w:r>
+      <w:r>
+        <w:t>s</w:t>
+      </w:r>
+      <w:r>
+        <w:t xml:space="preserve"> a estes dois atributos os valores referentes à nova participação inserida.</w:t>
+      </w:r>
+    </w:p>
+    <w:p/>
+    <w:p>
+      <w:pPr>
+        <w:pStyle w:val="Ttulo2"/>
+        <w:numPr>
+          <w:ilvl w:val="0"/>
+          <w:numId w:val="0"/>
+        </w:numPr>
+      </w:pPr>
+      <w:bookmarkStart w:id="21" w:name="_Toc39666646"/>
+      <w:r>
+        <w:t>Gatilho 2</w:t>
+      </w:r>
+      <w:bookmarkEnd w:id="21"/>
+    </w:p>
+    <w:p>
+      <w:r>
+        <w:t xml:space="preserve">Quando </w:t>
+      </w:r>
+      <w:r>
+        <w:t xml:space="preserve">se tenta inserir um novo </w:t>
+      </w:r>
+      <w:proofErr w:type="spellStart"/>
+      <w:r>
+        <w:t>tuplo</w:t>
+      </w:r>
+      <w:proofErr w:type="spellEnd"/>
+      <w:r>
+        <w:t xml:space="preserve"> </w:t>
+      </w:r>
+      <w:r>
+        <w:t>na tabela</w:t>
+      </w:r>
+      <w:r>
+        <w:t xml:space="preserve"> </w:t>
+      </w:r>
+      <w:proofErr w:type="spellStart"/>
+      <w:r>
+        <w:rPr>
+          <w:i/>
+          <w:iCs/>
+        </w:rPr>
+        <w:t>IndividualWithdrawal</w:t>
+      </w:r>
+      <w:proofErr w:type="spellEnd"/>
+      <w:r>
+        <w:t xml:space="preserve">, este gatilho verifica se existe um </w:t>
+      </w:r>
+      <w:proofErr w:type="spellStart"/>
+      <w:r>
+        <w:t>tuplo</w:t>
+      </w:r>
+      <w:proofErr w:type="spellEnd"/>
+      <w:r>
+        <w:t xml:space="preserve"> </w:t>
+      </w:r>
+      <w:proofErr w:type="spellStart"/>
+      <w:r>
+        <w:t>associdado</w:t>
+      </w:r>
+      <w:proofErr w:type="spellEnd"/>
+      <w:r>
+        <w:t xml:space="preserve"> </w:t>
+      </w:r>
+      <w:r>
+        <w:t>na tabela</w:t>
+      </w:r>
+      <w:r>
+        <w:t xml:space="preserve"> </w:t>
+      </w:r>
+      <w:proofErr w:type="spellStart"/>
+      <w:r>
+        <w:rPr>
+          <w:i/>
+          <w:iCs/>
+        </w:rPr>
+        <w:t>Participation</w:t>
+      </w:r>
+      <w:proofErr w:type="spellEnd"/>
+      <w:r>
+        <w:t xml:space="preserve"> e, caso não exista, </w:t>
+      </w:r>
+      <w:r>
+        <w:t>esta inserção é ignorada</w:t>
+      </w:r>
+      <w:r>
+        <w:t>. Tal acontece, uma vez que para desistir ou ser desqualificado é necessário participar.</w:t>
+      </w:r>
+    </w:p>
+    <w:p>
+      <w:pPr>
+        <w:ind w:firstLine="0"/>
+      </w:pPr>
     </w:p>
     <w:p>
       <w:pPr>
@@ -21043,56 +21315,82 @@
         </w:numPr>
         <w:ind w:left="360" w:hanging="360"/>
       </w:pPr>
-      <w:bookmarkStart w:id="18" w:name="_Toc39666643"/>
-      <w:r>
-        <w:t>Interrogação 10</w:t>
-      </w:r>
-      <w:bookmarkEnd w:id="18"/>
-    </w:p>
-    <w:p>
-      <w:r>
-        <w:t>Qual o número de participações por raça (se calhar qual as melhores raças em competição—fazer as que realmente ganharam)</w:t>
-      </w:r>
-      <w:r>
-        <w:t>?</w:t>
-      </w:r>
-    </w:p>
-    <w:p>
-      <w:pPr>
-        <w:pStyle w:val="Ttulo1"/>
-        <w:ind w:left="0" w:firstLine="0"/>
-      </w:pPr>
-      <w:bookmarkStart w:id="19" w:name="_Toc39666644"/>
-      <w:r>
-        <w:lastRenderedPageBreak/>
-        <w:t>A</w:t>
-      </w:r>
-      <w:r>
-        <w:t xml:space="preserve">dição de gatilhos à </w:t>
-      </w:r>
-      <w:r>
-        <w:t>base de dados</w:t>
-      </w:r>
-      <w:bookmarkEnd w:id="19"/>
-    </w:p>
-    <w:p>
-      <w:pPr>
-        <w:pStyle w:val="Ttulo2"/>
-        <w:numPr>
-          <w:ilvl w:val="0"/>
-          <w:numId w:val="0"/>
-        </w:numPr>
-        <w:ind w:left="360"/>
-      </w:pPr>
-      <w:bookmarkStart w:id="20" w:name="_Toc39666645"/>
-      <w:r>
-        <w:t>Gatilho 1</w:t>
-      </w:r>
-      <w:bookmarkEnd w:id="20"/>
-    </w:p>
-    <w:p>
-      <w:r>
-        <w:t xml:space="preserve">Quando uma nova </w:t>
+      <w:bookmarkStart w:id="22" w:name="_Toc39666647"/>
+      <w:r>
+        <w:t>Gatilho 3</w:t>
+      </w:r>
+      <w:bookmarkEnd w:id="22"/>
+      <w:r>
+        <w:tab/>
+      </w:r>
+    </w:p>
+    <w:p>
+      <w:r>
+        <w:t xml:space="preserve">Quando se tenta inserir um novo </w:t>
+      </w:r>
+      <w:proofErr w:type="spellStart"/>
+      <w:r>
+        <w:t>tuplo</w:t>
+      </w:r>
+      <w:proofErr w:type="spellEnd"/>
+      <w:r>
+        <w:t xml:space="preserve"> na tabela </w:t>
+      </w:r>
+      <w:proofErr w:type="spellStart"/>
+      <w:r>
+        <w:t>TeamParticipation</w:t>
+      </w:r>
+      <w:proofErr w:type="spellEnd"/>
+      <w:r>
+        <w:t xml:space="preserve">, este gatilho verifica se existe um </w:t>
+      </w:r>
+      <w:proofErr w:type="spellStart"/>
+      <w:r>
+        <w:t>tuplo</w:t>
+      </w:r>
+      <w:proofErr w:type="spellEnd"/>
+      <w:r>
+        <w:t xml:space="preserve"> nesta tabela com o </w:t>
+      </w:r>
+      <w:proofErr w:type="spellStart"/>
+      <w:r>
+        <w:t>TeamID</w:t>
+      </w:r>
+      <w:proofErr w:type="spellEnd"/>
+      <w:r>
+        <w:t xml:space="preserve"> igual ao do </w:t>
+      </w:r>
+      <w:proofErr w:type="spellStart"/>
+      <w:r>
+        <w:t>tuplo</w:t>
+      </w:r>
+      <w:proofErr w:type="spellEnd"/>
+      <w:r>
+        <w:t xml:space="preserve"> que se está a tentar inserir, se já existir esta inserção é ignorada, já que não é possível uma equipa participar duas vezes na mesma prova.</w:t>
+      </w:r>
+    </w:p>
+    <w:p>
+      <w:pPr>
+        <w:ind w:firstLine="0"/>
+      </w:pPr>
+    </w:p>
+    <w:p>
+      <w:r>
+        <w:t xml:space="preserve">Para além destes gatilhos, deviam também ser implementados um gatilho semelhante ao primeiro para a inserção de um </w:t>
+      </w:r>
+      <w:proofErr w:type="spellStart"/>
+      <w:r>
+        <w:t>tuplo</w:t>
+      </w:r>
+      <w:proofErr w:type="spellEnd"/>
+      <w:r>
+        <w:t xml:space="preserve"> </w:t>
+      </w:r>
+      <w:r>
+        <w:t>na tabela</w:t>
+      </w:r>
+      <w:r>
+        <w:t xml:space="preserve"> </w:t>
       </w:r>
       <w:proofErr w:type="spellStart"/>
       <w:r>
@@ -21100,17 +21398,50 @@
           <w:i/>
           <w:iCs/>
         </w:rPr>
-        <w:t>IndividualParticipation</w:t>
-      </w:r>
-      <w:proofErr w:type="spellEnd"/>
-      <w:r>
-        <w:t xml:space="preserve"> é inserida, este gatilho atualiza o total de pontos e a quantia </w:t>
-      </w:r>
-      <w:r>
-        <w:t>arrecadada pelo</w:t>
-      </w:r>
-      <w:r>
-        <w:t xml:space="preserve"> cavaleiro a que esta </w:t>
+        <w:t>TeamParticipation</w:t>
+      </w:r>
+      <w:proofErr w:type="spellEnd"/>
+      <w:r>
+        <w:t xml:space="preserve"> e gatilho</w:t>
+      </w:r>
+      <w:r>
+        <w:t xml:space="preserve">s </w:t>
+      </w:r>
+      <w:r>
+        <w:t xml:space="preserve">semelhantes </w:t>
+      </w:r>
+      <w:r>
+        <w:t xml:space="preserve">a estes </w:t>
+      </w:r>
+      <w:r>
+        <w:t xml:space="preserve">para remoção de </w:t>
+      </w:r>
+      <w:proofErr w:type="spellStart"/>
+      <w:r>
+        <w:t>tuplos</w:t>
+      </w:r>
+      <w:proofErr w:type="spellEnd"/>
+      <w:r>
+        <w:t xml:space="preserve"> destas mesmas tabelas. </w:t>
+      </w:r>
+      <w:r>
+        <w:t xml:space="preserve">Na mesma ideia, </w:t>
+      </w:r>
+      <w:proofErr w:type="gramStart"/>
+      <w:r>
+        <w:t>é</w:t>
+      </w:r>
+      <w:proofErr w:type="gramEnd"/>
+      <w:r>
+        <w:t xml:space="preserve"> necessário gatilhos semelhantes ao segundo para inserção de </w:t>
+      </w:r>
+      <w:proofErr w:type="spellStart"/>
+      <w:r>
+        <w:t>tuplos</w:t>
+      </w:r>
+      <w:proofErr w:type="spellEnd"/>
+      <w:r>
+        <w:t xml:space="preserve"> nas tabelas </w:t>
       </w:r>
       <w:proofErr w:type="spellStart"/>
       <w:r>
@@ -21118,43 +21449,11 @@
           <w:i/>
           <w:iCs/>
         </w:rPr>
-        <w:t>IndividualParticipation</w:t>
-      </w:r>
-      <w:proofErr w:type="spellEnd"/>
-      <w:r>
-        <w:t xml:space="preserve">, uma vez que estes atributos são derivados. Assim, </w:t>
-      </w:r>
-      <w:r>
-        <w:t>são</w:t>
-      </w:r>
-      <w:r>
-        <w:t xml:space="preserve"> acrescentado</w:t>
-      </w:r>
-      <w:r>
-        <w:t>s</w:t>
-      </w:r>
-      <w:r>
-        <w:t xml:space="preserve"> a estes dois atributos os valores referentes à nova participação inserida.</w:t>
-      </w:r>
-    </w:p>
-    <w:p>
-      <w:pPr>
-        <w:pStyle w:val="Ttulo2"/>
-        <w:numPr>
-          <w:ilvl w:val="0"/>
-          <w:numId w:val="0"/>
-        </w:numPr>
-        <w:ind w:left="360"/>
-      </w:pPr>
-      <w:bookmarkStart w:id="21" w:name="_Toc39666646"/>
-      <w:r>
-        <w:t>Gatilho 2</w:t>
-      </w:r>
-      <w:bookmarkEnd w:id="21"/>
-    </w:p>
-    <w:p>
-      <w:r>
-        <w:t xml:space="preserve">Quando uma </w:t>
+        <w:t>IndividualDisqualification</w:t>
+      </w:r>
+      <w:proofErr w:type="spellEnd"/>
+      <w:r>
+        <w:t xml:space="preserve">, </w:t>
       </w:r>
       <w:proofErr w:type="spellStart"/>
       <w:r>
@@ -21162,78 +21461,72 @@
           <w:i/>
           <w:iCs/>
         </w:rPr>
-        <w:t>IndividualParticipation</w:t>
-      </w:r>
-      <w:proofErr w:type="spellEnd"/>
+        <w:t>TeamDisqualification</w:t>
+      </w:r>
+      <w:proofErr w:type="spellEnd"/>
+      <w:r>
+        <w:t xml:space="preserve"> e </w:t>
+      </w:r>
+      <w:proofErr w:type="spellStart"/>
       <w:r>
         <w:rPr>
           <w:i/>
           <w:iCs/>
         </w:rPr>
-        <w:t xml:space="preserve"> </w:t>
-      </w:r>
-      <w:r>
-        <w:t xml:space="preserve">é removida, este gatilho atualiza o total de pontos e a quantia </w:t>
-      </w:r>
-      <w:r>
-        <w:t xml:space="preserve">arrecadada pelo </w:t>
-      </w:r>
-      <w:r>
-        <w:t xml:space="preserve">cavaleiro a que esta </w:t>
-      </w:r>
-      <w:proofErr w:type="spellStart"/>
-      <w:r>
-        <w:rPr>
-          <w:i/>
-          <w:iCs/>
-        </w:rPr>
+        <w:t>TeamWithdrawal</w:t>
+      </w:r>
+      <w:proofErr w:type="spellEnd"/>
+      <w:r>
+        <w:t>, bem como gatilhos semelhantes ao terceiro para as restantes classes (</w:t>
+      </w:r>
+      <w:proofErr w:type="spellStart"/>
+      <w:r>
         <w:t>IndividualParticipation</w:t>
       </w:r>
       <w:proofErr w:type="spellEnd"/>
       <w:r>
-        <w:t xml:space="preserve">, uma vez que estes atributos são derivados. Assim, </w:t>
-      </w:r>
-      <w:r>
-        <w:t>são</w:t>
-      </w:r>
-      <w:r>
-        <w:t xml:space="preserve"> decrementado</w:t>
-      </w:r>
-      <w:r>
-        <w:t>s</w:t>
-      </w:r>
-      <w:r>
-        <w:t xml:space="preserve"> a estes dois atributos os valores referentes à participação removida.</w:t>
-      </w:r>
-    </w:p>
-    <w:p>
-      <w:pPr>
-        <w:ind w:firstLine="0"/>
-      </w:pPr>
-    </w:p>
-    <w:p>
-      <w:pPr>
-        <w:pStyle w:val="Ttulo2"/>
-        <w:numPr>
-          <w:ilvl w:val="0"/>
-          <w:numId w:val="0"/>
-        </w:numPr>
-        <w:ind w:left="360"/>
-      </w:pPr>
-      <w:bookmarkStart w:id="22" w:name="_Toc39666647"/>
-      <w:r>
-        <w:t>Gatilho 3</w:t>
-      </w:r>
-      <w:bookmarkEnd w:id="22"/>
+        <w:t xml:space="preserve">, </w:t>
+      </w:r>
+      <w:proofErr w:type="spellStart"/>
+      <w:r>
+        <w:t>IndividualWithdrawal</w:t>
+      </w:r>
+      <w:proofErr w:type="spellEnd"/>
+      <w:r>
+        <w:t xml:space="preserve">, </w:t>
+      </w:r>
+      <w:proofErr w:type="spellStart"/>
+      <w:r>
+        <w:t>IndividualDisqualification</w:t>
+      </w:r>
+      <w:proofErr w:type="spellEnd"/>
+      <w:r>
+        <w:t xml:space="preserve">, </w:t>
+      </w:r>
+      <w:proofErr w:type="spellStart"/>
+      <w:r>
+        <w:t>TeamDisqualification</w:t>
+      </w:r>
+      <w:proofErr w:type="spellEnd"/>
+      <w:r>
+        <w:t xml:space="preserve">, </w:t>
+      </w:r>
+      <w:proofErr w:type="spellStart"/>
+      <w:r>
+        <w:t>TeamWithdrawal</w:t>
+      </w:r>
+      <w:proofErr w:type="spellEnd"/>
+      <w:r>
+        <w:t>).</w:t>
+      </w:r>
     </w:p>
     <w:p/>
     <w:p/>
-    <w:p/>
-    <w:p/>
-    <w:p/>
-    <w:p/>
-    <w:p/>
-    <w:p/>
+    <w:p>
+      <w:pPr>
+        <w:ind w:firstLine="0"/>
+      </w:pPr>
+    </w:p>
     <w:sectPr>
       <w:footerReference w:type="default" r:id="rId12"/>
       <w:pgSz w:w="11906" w:h="16837" w:code="9"/>
@@ -21403,7 +21696,6 @@
                                 <w:calendar w:val="gregorian"/>
                               </w:date>
                             </w:sdtPr>
-                            <w:sdtEndPr/>
                             <w:sdtContent>
                               <w:p>
                                 <w:pPr>

</xml_diff>